<commit_message>
new solutions of tasks
</commit_message>
<xml_diff>
--- a/ArraysAndNestedArraysExercise/01. Print an Array with a Given Delimiter_Условие.docx
+++ b/ArraysAndNestedArraysExercise/01. Print an Array with a Given Delimiter_Условие.docx
@@ -1,6 +1,6 @@
 
 <file path=word/document.xml><?xml version="1.0" encoding="utf-8"?>
-<w:document xmlns:wpc="http://schemas.microsoft.com/office/word/2010/wordprocessingCanvas" xmlns:mc="http://schemas.openxmlformats.org/markup-compatibility/2006" xmlns:o="urn:schemas-microsoft-com:office:office" xmlns:r="http://schemas.openxmlformats.org/officeDocument/2006/relationships" xmlns:m="http://schemas.openxmlformats.org/officeDocument/2006/math" xmlns:v="urn:schemas-microsoft-com:vml" xmlns:wp14="http://schemas.microsoft.com/office/word/2010/wordprocessingDrawing" xmlns:wp="http://schemas.openxmlformats.org/drawingml/2006/wordprocessingDrawing" xmlns:w10="urn:schemas-microsoft-com:office:word" xmlns:w="http://schemas.openxmlformats.org/wordprocessingml/2006/main" xmlns:w14="http://schemas.microsoft.com/office/word/2010/wordml" xmlns:w15="http://schemas.microsoft.com/office/word/2012/wordml" xmlns:wpg="http://schemas.microsoft.com/office/word/2010/wordprocessingGroup" xmlns:wpi="http://schemas.microsoft.com/office/word/2010/wordprocessingInk" xmlns:wne="http://schemas.microsoft.com/office/word/2006/wordml" xmlns:wps="http://schemas.microsoft.com/office/word/2010/wordprocessingShape" mc:Ignorable="w14 w15 wp14">
+<w:document xmlns:wpc="http://schemas.microsoft.com/office/word/2010/wordprocessingCanvas" xmlns:cx="http://schemas.microsoft.com/office/drawing/2014/chartex" xmlns:cx1="http://schemas.microsoft.com/office/drawing/2015/9/8/chartex" xmlns:cx2="http://schemas.microsoft.com/office/drawing/2015/10/21/chartex" xmlns:cx3="http://schemas.microsoft.com/office/drawing/2016/5/9/chartex" xmlns:cx4="http://schemas.microsoft.com/office/drawing/2016/5/10/chartex" xmlns:cx5="http://schemas.microsoft.com/office/drawing/2016/5/11/chartex" xmlns:cx6="http://schemas.microsoft.com/office/drawing/2016/5/12/chartex" xmlns:cx7="http://schemas.microsoft.com/office/drawing/2016/5/13/chartex" xmlns:cx8="http://schemas.microsoft.com/office/drawing/2016/5/14/chartex" xmlns:mc="http://schemas.openxmlformats.org/markup-compatibility/2006" xmlns:aink="http://schemas.microsoft.com/office/drawing/2016/ink" xmlns:am3d="http://schemas.microsoft.com/office/drawing/2017/model3d" xmlns:o="urn:schemas-microsoft-com:office:office" xmlns:r="http://schemas.openxmlformats.org/officeDocument/2006/relationships" xmlns:m="http://schemas.openxmlformats.org/officeDocument/2006/math" xmlns:v="urn:schemas-microsoft-com:vml" xmlns:wp14="http://schemas.microsoft.com/office/word/2010/wordprocessingDrawing" xmlns:wp="http://schemas.openxmlformats.org/drawingml/2006/wordprocessingDrawing" xmlns:w10="urn:schemas-microsoft-com:office:word" xmlns:w="http://schemas.openxmlformats.org/wordprocessingml/2006/main" xmlns:w14="http://schemas.microsoft.com/office/word/2010/wordml" xmlns:w15="http://schemas.microsoft.com/office/word/2012/wordml" xmlns:w16cex="http://schemas.microsoft.com/office/word/2018/wordml/cex" xmlns:w16cid="http://schemas.microsoft.com/office/word/2016/wordml/cid" xmlns:w16="http://schemas.microsoft.com/office/word/2018/wordml" xmlns:w16sdtdh="http://schemas.microsoft.com/office/word/2020/wordml/sdtdatahash" xmlns:w16se="http://schemas.microsoft.com/office/word/2015/wordml/symex" xmlns:wpg="http://schemas.microsoft.com/office/word/2010/wordprocessingGroup" xmlns:wpi="http://schemas.microsoft.com/office/word/2010/wordprocessingInk" xmlns:wne="http://schemas.microsoft.com/office/word/2006/wordml" xmlns:wps="http://schemas.microsoft.com/office/word/2010/wordprocessingShape" mc:Ignorable="w14 w15 w16se w16cid w16 w16cex w16sdtdh wp14">
   <w:body>
     <w:p>
       <w:pPr>
@@ -3015,7 +3015,13 @@
         <w:t>output</w:t>
       </w:r>
       <w:r>
-        <w:t xml:space="preserve"> is the resulted array after the rotations. The elements should be printed on one line, separated by a </w:t>
+        <w:t xml:space="preserve"> is the result</w:t>
+      </w:r>
+      <w:r>
+        <w:t>ing</w:t>
+      </w:r>
+      <w:r>
+        <w:t xml:space="preserve"> array after the rotations. The elements should be printed on one line, separated by a </w:t>
       </w:r>
       <w:r>
         <w:rPr>
@@ -3550,7 +3556,13 @@
         </w:rPr>
       </w:pPr>
       <w:r>
-        <w:t>Extract Increasing Subsequence from Array</w:t>
+        <w:t>Extract Increasing Sub</w:t>
+      </w:r>
+      <w:r>
+        <w:t>set</w:t>
+      </w:r>
+      <w:r>
+        <w:t xml:space="preserve"> from Array</w:t>
       </w:r>
     </w:p>
     <w:p>
@@ -3575,7 +3587,7 @@
         <w:rPr>
           <w:b/>
         </w:rPr>
-        <w:t>non-decreasing subsequence</w:t>
+        <w:t>non-decreasing subset</w:t>
       </w:r>
       <w:r>
         <w:t xml:space="preserve">. In other words, you start from the </w:t>
@@ -3693,7 +3705,13 @@
         <w:t>output</w:t>
       </w:r>
       <w:r>
-        <w:t xml:space="preserve"> is the processed array after the filtration, which should be a non-decreasing subsequence.</w:t>
+        <w:t xml:space="preserve"> is the processed array after the filtration, which should be a non-decreasing </w:t>
+      </w:r>
+      <w:r>
+        <w:t>subset</w:t>
+      </w:r>
+      <w:r>
+        <w:t>.</w:t>
       </w:r>
       <w:r>
         <w:t xml:space="preserve"> </w:t>
@@ -5194,7 +5212,21 @@
           <w:rFonts w:asciiTheme="minorHAnsi" w:hAnsiTheme="minorHAnsi" w:cstheme="minorHAnsi"/>
           <w:lang w:val="en-US"/>
         </w:rPr>
-        <w:t xml:space="preserve"> one and so on. </w:t>
+        <w:t xml:space="preserve"> one</w:t>
+      </w:r>
+      <w:r>
+        <w:rPr>
+          <w:rFonts w:asciiTheme="minorHAnsi" w:hAnsiTheme="minorHAnsi" w:cstheme="minorHAnsi"/>
+          <w:lang w:val="en-US"/>
+        </w:rPr>
+        <w:t>,</w:t>
+      </w:r>
+      <w:r>
+        <w:rPr>
+          <w:rFonts w:asciiTheme="minorHAnsi" w:hAnsiTheme="minorHAnsi" w:cstheme="minorHAnsi"/>
+          <w:lang w:val="en-US"/>
+        </w:rPr>
+        <w:t xml:space="preserve"> and so on. </w:t>
       </w:r>
     </w:p>
     <w:p>
@@ -6745,7 +6777,19 @@
         <w:rPr>
           <w:noProof/>
         </w:rPr>
-        <w:t xml:space="preserve"> (the result of the compare is 0), we need to compare by the </w:t>
+        <w:t xml:space="preserve"> (the result of the compar</w:t>
+      </w:r>
+      <w:r>
+        <w:rPr>
+          <w:noProof/>
+        </w:rPr>
+        <w:t>ison</w:t>
+      </w:r>
+      <w:r>
+        <w:rPr>
+          <w:noProof/>
+        </w:rPr>
+        <w:t xml:space="preserve"> is 0), we need to compare by the </w:t>
       </w:r>
       <w:r>
         <w:rPr>
@@ -7637,7 +7681,19 @@
         </w:rPr>
       </w:pPr>
       <w:r>
-        <w:t>You will receive an array of arrays. As you know there are two players in this game, so the first element of the input will be first player's chosen coordinates, the second element will be the second player's turn coordinates and so on.</w:t>
+        <w:t xml:space="preserve">You will receive an array of arrays. As you know there are two players in this game, so the first element of the input will be </w:t>
+      </w:r>
+      <w:r>
+        <w:t xml:space="preserve">the </w:t>
+      </w:r>
+      <w:r>
+        <w:t>first player's chosen coordinates, the second element will be the second player's turn coordinates</w:t>
+      </w:r>
+      <w:r>
+        <w:t>,</w:t>
+      </w:r>
+      <w:r>
+        <w:t xml:space="preserve"> and so on.</w:t>
       </w:r>
     </w:p>
     <w:p>
@@ -7762,7 +7818,13 @@
         <w:t xml:space="preserve">the moves </w:t>
       </w:r>
       <w:r>
-        <w:t>in row that players make</w:t>
+        <w:t xml:space="preserve">in </w:t>
+      </w:r>
+      <w:r>
+        <w:t xml:space="preserve">a </w:t>
+      </w:r>
+      <w:r>
+        <w:t>row that players make</w:t>
       </w:r>
     </w:p>
     <w:p>
@@ -8002,7 +8064,19 @@
         <w:rPr>
           <w:rFonts w:cstheme="minorHAnsi"/>
         </w:rPr>
-        <w:t xml:space="preserve">When printing the state of the dashboard the elements of each row the dashboard should be separated by </w:t>
+        <w:t xml:space="preserve">When printing the state of the dashboard the elements of each row </w:t>
+      </w:r>
+      <w:r>
+        <w:rPr>
+          <w:rFonts w:cstheme="minorHAnsi"/>
+        </w:rPr>
+        <w:t xml:space="preserve">of </w:t>
+      </w:r>
+      <w:r>
+        <w:rPr>
+          <w:rFonts w:cstheme="minorHAnsi"/>
+        </w:rPr>
+        <w:t xml:space="preserve">the dashboard should be separated by </w:t>
       </w:r>
       <w:r>
         <w:rPr>
@@ -8016,7 +8090,19 @@
         <w:rPr>
           <w:rFonts w:cstheme="minorHAnsi"/>
         </w:rPr>
-        <w:t>and each row should be on new line.</w:t>
+        <w:t xml:space="preserve">and each row should be on </w:t>
+      </w:r>
+      <w:r>
+        <w:rPr>
+          <w:rFonts w:cstheme="minorHAnsi"/>
+        </w:rPr>
+        <w:t xml:space="preserve">a </w:t>
+      </w:r>
+      <w:r>
+        <w:rPr>
+          <w:rFonts w:cstheme="minorHAnsi"/>
+        </w:rPr>
+        <w:t>new line.</w:t>
       </w:r>
     </w:p>
     <w:p>
@@ -9694,10 +9780,16 @@
         <w:t xml:space="preserve"> is either the new matrix, with all cells not belonging to a main diagona</w:t>
       </w:r>
       <w:r>
-        <w:t>l are changed to the diagonal sum or</w:t>
-      </w:r>
-      <w:r>
-        <w:t xml:space="preserve"> the original matrix, if the two diagonals have different sums. You need to print </w:t>
+        <w:t>l are changed to the diagonal sum</w:t>
+      </w:r>
+      <w:r>
+        <w:t>,</w:t>
+      </w:r>
+      <w:r>
+        <w:t xml:space="preserve"> or</w:t>
+      </w:r>
+      <w:r>
+        <w:t xml:space="preserve"> the original matrix if the two diagonals have different sums. You need to print </w:t>
       </w:r>
       <w:r>
         <w:rPr>
@@ -15172,8 +15264,6 @@
       <w:r>
         <w:t>Examples</w:t>
       </w:r>
-      <w:bookmarkStart w:id="0" w:name="_GoBack"/>
-      <w:bookmarkEnd w:id="0"/>
     </w:p>
     <w:tbl>
       <w:tblPr>
@@ -15600,7 +15690,7 @@
 </file>
 
 <file path=word/endnotes.xml><?xml version="1.0" encoding="utf-8"?>
-<w:endnotes xmlns:wpc="http://schemas.microsoft.com/office/word/2010/wordprocessingCanvas" xmlns:mc="http://schemas.openxmlformats.org/markup-compatibility/2006" xmlns:o="urn:schemas-microsoft-com:office:office" xmlns:r="http://schemas.openxmlformats.org/officeDocument/2006/relationships" xmlns:m="http://schemas.openxmlformats.org/officeDocument/2006/math" xmlns:v="urn:schemas-microsoft-com:vml" xmlns:wp14="http://schemas.microsoft.com/office/word/2010/wordprocessingDrawing" xmlns:wp="http://schemas.openxmlformats.org/drawingml/2006/wordprocessingDrawing" xmlns:w10="urn:schemas-microsoft-com:office:word" xmlns:w="http://schemas.openxmlformats.org/wordprocessingml/2006/main" xmlns:w14="http://schemas.microsoft.com/office/word/2010/wordml" xmlns:w15="http://schemas.microsoft.com/office/word/2012/wordml" xmlns:wpg="http://schemas.microsoft.com/office/word/2010/wordprocessingGroup" xmlns:wpi="http://schemas.microsoft.com/office/word/2010/wordprocessingInk" xmlns:wne="http://schemas.microsoft.com/office/word/2006/wordml" xmlns:wps="http://schemas.microsoft.com/office/word/2010/wordprocessingShape" mc:Ignorable="w14 w15 wp14">
+<w:endnotes xmlns:wpc="http://schemas.microsoft.com/office/word/2010/wordprocessingCanvas" xmlns:cx="http://schemas.microsoft.com/office/drawing/2014/chartex" xmlns:cx1="http://schemas.microsoft.com/office/drawing/2015/9/8/chartex" xmlns:cx2="http://schemas.microsoft.com/office/drawing/2015/10/21/chartex" xmlns:cx3="http://schemas.microsoft.com/office/drawing/2016/5/9/chartex" xmlns:cx4="http://schemas.microsoft.com/office/drawing/2016/5/10/chartex" xmlns:cx5="http://schemas.microsoft.com/office/drawing/2016/5/11/chartex" xmlns:cx6="http://schemas.microsoft.com/office/drawing/2016/5/12/chartex" xmlns:cx7="http://schemas.microsoft.com/office/drawing/2016/5/13/chartex" xmlns:cx8="http://schemas.microsoft.com/office/drawing/2016/5/14/chartex" xmlns:mc="http://schemas.openxmlformats.org/markup-compatibility/2006" xmlns:aink="http://schemas.microsoft.com/office/drawing/2016/ink" xmlns:am3d="http://schemas.microsoft.com/office/drawing/2017/model3d" xmlns:o="urn:schemas-microsoft-com:office:office" xmlns:r="http://schemas.openxmlformats.org/officeDocument/2006/relationships" xmlns:m="http://schemas.openxmlformats.org/officeDocument/2006/math" xmlns:v="urn:schemas-microsoft-com:vml" xmlns:wp14="http://schemas.microsoft.com/office/word/2010/wordprocessingDrawing" xmlns:wp="http://schemas.openxmlformats.org/drawingml/2006/wordprocessingDrawing" xmlns:w10="urn:schemas-microsoft-com:office:word" xmlns:w="http://schemas.openxmlformats.org/wordprocessingml/2006/main" xmlns:w14="http://schemas.microsoft.com/office/word/2010/wordml" xmlns:w15="http://schemas.microsoft.com/office/word/2012/wordml" xmlns:w16cex="http://schemas.microsoft.com/office/word/2018/wordml/cex" xmlns:w16cid="http://schemas.microsoft.com/office/word/2016/wordml/cid" xmlns:w16="http://schemas.microsoft.com/office/word/2018/wordml" xmlns:w16sdtdh="http://schemas.microsoft.com/office/word/2020/wordml/sdtdatahash" xmlns:w16se="http://schemas.microsoft.com/office/word/2015/wordml/symex" xmlns:wpg="http://schemas.microsoft.com/office/word/2010/wordprocessingGroup" xmlns:wpi="http://schemas.microsoft.com/office/word/2010/wordprocessingInk" xmlns:wne="http://schemas.microsoft.com/office/word/2006/wordml" xmlns:wps="http://schemas.microsoft.com/office/word/2010/wordprocessingShape" mc:Ignorable="w14 w15 w16se w16cid w16 w16cex w16sdtdh wp14">
   <w:endnote w:type="separator" w:id="-1">
     <w:p>
       <w:pPr>
@@ -15625,7 +15715,7 @@
 </file>
 
 <file path=word/footer1.xml><?xml version="1.0" encoding="utf-8"?>
-<w:ftr xmlns:wpc="http://schemas.microsoft.com/office/word/2010/wordprocessingCanvas" xmlns:mc="http://schemas.openxmlformats.org/markup-compatibility/2006" xmlns:o="urn:schemas-microsoft-com:office:office" xmlns:r="http://schemas.openxmlformats.org/officeDocument/2006/relationships" xmlns:m="http://schemas.openxmlformats.org/officeDocument/2006/math" xmlns:v="urn:schemas-microsoft-com:vml" xmlns:wp14="http://schemas.microsoft.com/office/word/2010/wordprocessingDrawing" xmlns:wp="http://schemas.openxmlformats.org/drawingml/2006/wordprocessingDrawing" xmlns:w10="urn:schemas-microsoft-com:office:word" xmlns:w="http://schemas.openxmlformats.org/wordprocessingml/2006/main" xmlns:w14="http://schemas.microsoft.com/office/word/2010/wordml" xmlns:w15="http://schemas.microsoft.com/office/word/2012/wordml" xmlns:wpg="http://schemas.microsoft.com/office/word/2010/wordprocessingGroup" xmlns:wpi="http://schemas.microsoft.com/office/word/2010/wordprocessingInk" xmlns:wne="http://schemas.microsoft.com/office/word/2006/wordml" xmlns:wps="http://schemas.microsoft.com/office/word/2010/wordprocessingShape" mc:Ignorable="w14 w15 wp14">
+<w:ftr xmlns:wpc="http://schemas.microsoft.com/office/word/2010/wordprocessingCanvas" xmlns:cx="http://schemas.microsoft.com/office/drawing/2014/chartex" xmlns:cx1="http://schemas.microsoft.com/office/drawing/2015/9/8/chartex" xmlns:cx2="http://schemas.microsoft.com/office/drawing/2015/10/21/chartex" xmlns:cx3="http://schemas.microsoft.com/office/drawing/2016/5/9/chartex" xmlns:cx4="http://schemas.microsoft.com/office/drawing/2016/5/10/chartex" xmlns:cx5="http://schemas.microsoft.com/office/drawing/2016/5/11/chartex" xmlns:cx6="http://schemas.microsoft.com/office/drawing/2016/5/12/chartex" xmlns:cx7="http://schemas.microsoft.com/office/drawing/2016/5/13/chartex" xmlns:cx8="http://schemas.microsoft.com/office/drawing/2016/5/14/chartex" xmlns:mc="http://schemas.openxmlformats.org/markup-compatibility/2006" xmlns:aink="http://schemas.microsoft.com/office/drawing/2016/ink" xmlns:am3d="http://schemas.microsoft.com/office/drawing/2017/model3d" xmlns:o="urn:schemas-microsoft-com:office:office" xmlns:r="http://schemas.openxmlformats.org/officeDocument/2006/relationships" xmlns:m="http://schemas.openxmlformats.org/officeDocument/2006/math" xmlns:v="urn:schemas-microsoft-com:vml" xmlns:wp14="http://schemas.microsoft.com/office/word/2010/wordprocessingDrawing" xmlns:wp="http://schemas.openxmlformats.org/drawingml/2006/wordprocessingDrawing" xmlns:w10="urn:schemas-microsoft-com:office:word" xmlns:w="http://schemas.openxmlformats.org/wordprocessingml/2006/main" xmlns:w14="http://schemas.microsoft.com/office/word/2010/wordml" xmlns:w15="http://schemas.microsoft.com/office/word/2012/wordml" xmlns:w16cex="http://schemas.microsoft.com/office/word/2018/wordml/cex" xmlns:w16cid="http://schemas.microsoft.com/office/word/2016/wordml/cid" xmlns:w16="http://schemas.microsoft.com/office/word/2018/wordml" xmlns:w16sdtdh="http://schemas.microsoft.com/office/word/2020/wordml/sdtdatahash" xmlns:w16se="http://schemas.microsoft.com/office/word/2015/wordml/symex" xmlns:wpg="http://schemas.microsoft.com/office/word/2010/wordprocessingGroup" xmlns:wpi="http://schemas.microsoft.com/office/word/2010/wordprocessingInk" xmlns:wne="http://schemas.microsoft.com/office/word/2006/wordml" xmlns:wps="http://schemas.microsoft.com/office/word/2010/wordprocessingShape" mc:Ignorable="w14 w15 w16se w16cid w16 w16cex w16sdtdh wp14">
   <w:p>
     <w:pPr>
       <w:pStyle w:val="a5"/>
@@ -15721,13 +15811,13 @@
             </wp:anchor>
           </w:drawing>
         </mc:Choice>
-        <mc:Fallback xmlns:cx="http://schemas.microsoft.com/office/drawing/2014/chartex" xmlns:cx1="http://schemas.microsoft.com/office/drawing/2015/9/8/chartex" xmlns:cx2="http://schemas.microsoft.com/office/drawing/2015/10/21/chartex" xmlns:cx3="http://schemas.microsoft.com/office/drawing/2016/5/9/chartex" xmlns:cx4="http://schemas.microsoft.com/office/drawing/2016/5/10/chartex" xmlns:cx5="http://schemas.microsoft.com/office/drawing/2016/5/11/chartex" xmlns:cx6="http://schemas.microsoft.com/office/drawing/2016/5/12/chartex" xmlns:cx7="http://schemas.microsoft.com/office/drawing/2016/5/13/chartex" xmlns:cx8="http://schemas.microsoft.com/office/drawing/2016/5/14/chartex" xmlns:aink="http://schemas.microsoft.com/office/drawing/2016/ink" xmlns:am3d="http://schemas.microsoft.com/office/drawing/2017/model3d" xmlns:w16cex="http://schemas.microsoft.com/office/word/2018/wordml/cex" xmlns:w16cid="http://schemas.microsoft.com/office/word/2016/wordml/cid" xmlns:w16="http://schemas.microsoft.com/office/word/2018/wordml" xmlns:w16sdtdh="http://schemas.microsoft.com/office/word/2020/wordml/sdtdatahash" xmlns:w16se="http://schemas.microsoft.com/office/word/2015/wordml/symex">
+        <mc:Fallback>
           <w:pict>
             <v:shapetype w14:anchorId="41B1E642" id="_x0000_t202" coordsize="21600,21600" o:spt="202" path="m,l,21600r21600,l21600,xe">
               <v:stroke joinstyle="miter"/>
               <v:path gradientshapeok="t" o:connecttype="rect"/>
             </v:shapetype>
-            <v:shape id="Text Box 6" o:spid="_x0000_s1026" type="#_x0000_t202" style="position:absolute;margin-left:109.85pt;margin-top:28.05pt;width:40.15pt;height:13pt;z-index:251660288;visibility:visible;mso-wrap-style:square;mso-width-percent:0;mso-height-percent:0;mso-wrap-distance-left:9pt;mso-wrap-distance-top:0;mso-wrap-distance-right:9pt;mso-wrap-distance-bottom:0;mso-position-horizontal:absolute;mso-position-horizontal-relative:text;mso-position-vertical:absolute;mso-position-vertical-relative:text;mso-width-percent:0;mso-height-percent:0;mso-width-relative:page;mso-height-relative:page;v-text-anchor:middle" o:gfxdata="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" filled="f" stroked="f" strokeweight=".5pt">
+            <v:shape id="Text Box 6" o:spid="_x0000_s1026" type="#_x0000_t202" style="position:absolute;margin-left:109.85pt;margin-top:28.05pt;width:40.15pt;height:13pt;z-index:251660288;visibility:visible;mso-wrap-style:square;mso-width-percent:0;mso-height-percent:0;mso-wrap-distance-left:9pt;mso-wrap-distance-top:0;mso-wrap-distance-right:9pt;mso-wrap-distance-bottom:0;mso-position-horizontal:absolute;mso-position-horizontal-relative:text;mso-position-vertical:absolute;mso-position-vertical-relative:text;mso-width-percent:0;mso-height-percent:0;mso-width-relative:page;mso-height-relative:page;v-text-anchor:middle" o:gfxdata="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" filled="f" stroked="f" strokeweight=".5pt">
               <v:textbox inset=".5mm,0,0,0">
                 <w:txbxContent>
                   <w:p>
@@ -15808,29 +15898,13 @@
                               <w:szCs w:val="17"/>
                             </w:rPr>
                           </w:pPr>
-                          <w:bookmarkStart w:id="1" w:name="_Hlk24191091"/>
+                          <w:bookmarkStart w:id="0" w:name="_Hlk24191091"/>
                           <w:r>
                             <w:rPr>
                               <w:sz w:val="17"/>
                               <w:szCs w:val="17"/>
                             </w:rPr>
-                            <w:t xml:space="preserve">© </w:t>
-                          </w:r>
-                          <w:proofErr w:type="spellStart"/>
-                          <w:r>
-                            <w:rPr>
-                              <w:sz w:val="17"/>
-                              <w:szCs w:val="17"/>
-                            </w:rPr>
-                            <w:t>SoftUni</w:t>
-                          </w:r>
-                          <w:proofErr w:type="spellEnd"/>
-                          <w:r>
-                            <w:rPr>
-                              <w:sz w:val="17"/>
-                              <w:szCs w:val="17"/>
-                            </w:rPr>
-                            <w:t xml:space="preserve"> – </w:t>
+                            <w:t xml:space="preserve">© SoftUni – </w:t>
                           </w:r>
                           <w:hyperlink r:id="rId1" w:history="1">
                             <w:r>
@@ -15851,7 +15925,7 @@
                             <w:t>. Copyrighted document. Unauthorized copy, reproduction or use is not permitted.</w:t>
                           </w:r>
                         </w:p>
-                        <w:bookmarkEnd w:id="1"/>
+                        <w:bookmarkEnd w:id="0"/>
                         <w:p>
                           <w:pPr>
                             <w:spacing w:line="240" w:lineRule="auto"/>
@@ -16084,7 +16158,7 @@
                                               <a14:useLocalDpi xmlns:a14="http://schemas.microsoft.com/office/drawing/2010/main" val="0"/>
                                             </a:ext>
                                             <a:ext uri="{837473B0-CC2E-450A-ABE3-18F120FF3D39}">
-                                              <a1611:picAttrSrcUrl xmlns="" xmlns:cx="http://schemas.microsoft.com/office/drawing/2014/chartex" xmlns:cx1="http://schemas.microsoft.com/office/drawing/2015/9/8/chartex" xmlns:cx2="http://schemas.microsoft.com/office/drawing/2015/10/21/chartex" xmlns:cx3="http://schemas.microsoft.com/office/drawing/2016/5/9/chartex" xmlns:cx4="http://schemas.microsoft.com/office/drawing/2016/5/10/chartex" xmlns:cx5="http://schemas.microsoft.com/office/drawing/2016/5/11/chartex" xmlns:cx6="http://schemas.microsoft.com/office/drawing/2016/5/12/chartex" xmlns:cx7="http://schemas.microsoft.com/office/drawing/2016/5/13/chartex" xmlns:cx8="http://schemas.microsoft.com/office/drawing/2016/5/14/chartex" xmlns:aink="http://schemas.microsoft.com/office/drawing/2016/ink" xmlns:am3d="http://schemas.microsoft.com/office/drawing/2017/model3d" xmlns:o="urn:schemas-microsoft-com:office:office" xmlns:v="urn:schemas-microsoft-com:vml" xmlns:w10="urn:schemas-microsoft-com:office:word" xmlns:w="http://schemas.openxmlformats.org/wordprocessingml/2006/main" xmlns:w16cex="http://schemas.microsoft.com/office/word/2018/wordml/cex" xmlns:w16cid="http://schemas.microsoft.com/office/word/2016/wordml/cid" xmlns:w16="http://schemas.microsoft.com/office/word/2018/wordml" xmlns:w16sdtdh="http://schemas.microsoft.com/office/word/2020/wordml/sdtdatahash" xmlns:w16se="http://schemas.microsoft.com/office/word/2015/wordml/symex" xmlns:a1611="http://schemas.microsoft.com/office/drawing/2016/11/main" r:id="rId9"/>
+                                              <a1611:picAttrSrcUrl xmlns:a1611="http://schemas.microsoft.com/office/drawing/2016/11/main" r:id="rId9"/>
                                             </a:ext>
                                           </a:extLst>
                                         </a:blip>
@@ -16429,9 +16503,9 @@
             </wp:anchor>
           </w:drawing>
         </mc:Choice>
-        <mc:Fallback xmlns:cx="http://schemas.microsoft.com/office/drawing/2014/chartex" xmlns:cx1="http://schemas.microsoft.com/office/drawing/2015/9/8/chartex" xmlns:cx2="http://schemas.microsoft.com/office/drawing/2015/10/21/chartex" xmlns:cx3="http://schemas.microsoft.com/office/drawing/2016/5/9/chartex" xmlns:cx4="http://schemas.microsoft.com/office/drawing/2016/5/10/chartex" xmlns:cx5="http://schemas.microsoft.com/office/drawing/2016/5/11/chartex" xmlns:cx6="http://schemas.microsoft.com/office/drawing/2016/5/12/chartex" xmlns:cx7="http://schemas.microsoft.com/office/drawing/2016/5/13/chartex" xmlns:cx8="http://schemas.microsoft.com/office/drawing/2016/5/14/chartex" xmlns:aink="http://schemas.microsoft.com/office/drawing/2016/ink" xmlns:am3d="http://schemas.microsoft.com/office/drawing/2017/model3d" xmlns:w16cex="http://schemas.microsoft.com/office/word/2018/wordml/cex" xmlns:w16cid="http://schemas.microsoft.com/office/word/2016/wordml/cid" xmlns:w16="http://schemas.microsoft.com/office/word/2018/wordml" xmlns:w16sdtdh="http://schemas.microsoft.com/office/word/2020/wordml/sdtdatahash" xmlns:w16se="http://schemas.microsoft.com/office/word/2015/wordml/symex">
+        <mc:Fallback>
           <w:pict>
-            <v:shape w14:anchorId="2074F399" id="Text Box 16" o:spid="_x0000_s1027" type="#_x0000_t202" style="position:absolute;margin-left:109pt;margin-top:7pt;width:411.4pt;height:40.45pt;z-index:251657216;visibility:visible;mso-wrap-style:square;mso-width-percent:0;mso-height-percent:0;mso-wrap-distance-left:9pt;mso-wrap-distance-top:0;mso-wrap-distance-right:9pt;mso-wrap-distance-bottom:0;mso-position-horizontal:absolute;mso-position-horizontal-relative:text;mso-position-vertical:absolute;mso-position-vertical-relative:text;mso-width-percent:0;mso-height-percent:0;mso-width-relative:page;mso-height-relative:page;v-text-anchor:top" o:gfxdata="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" filled="f" stroked="f">
+            <v:shape w14:anchorId="2074F399" id="Text Box 16" o:spid="_x0000_s1027" type="#_x0000_t202" style="position:absolute;margin-left:109pt;margin-top:7pt;width:411.4pt;height:40.45pt;z-index:251657216;visibility:visible;mso-wrap-style:square;mso-width-percent:0;mso-height-percent:0;mso-wrap-distance-left:9pt;mso-wrap-distance-top:0;mso-wrap-distance-right:9pt;mso-wrap-distance-bottom:0;mso-position-horizontal:absolute;mso-position-horizontal-relative:text;mso-position-vertical:absolute;mso-position-vertical-relative:text;mso-width-percent:0;mso-height-percent:0;mso-width-relative:page;mso-height-relative:page;v-text-anchor:top" o:gfxdata="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" filled="f" stroked="f">
               <v:textbox inset=".5mm,1.2mm,.5mm,.5mm">
                 <w:txbxContent>
                   <w:p>
@@ -16448,23 +16522,7 @@
                         <w:sz w:val="17"/>
                         <w:szCs w:val="17"/>
                       </w:rPr>
-                      <w:t xml:space="preserve">© </w:t>
-                    </w:r>
-                    <w:proofErr w:type="spellStart"/>
-                    <w:r>
-                      <w:rPr>
-                        <w:sz w:val="17"/>
-                        <w:szCs w:val="17"/>
-                      </w:rPr>
-                      <w:t>SoftUni</w:t>
-                    </w:r>
-                    <w:proofErr w:type="spellEnd"/>
-                    <w:r>
-                      <w:rPr>
-                        <w:sz w:val="17"/>
-                        <w:szCs w:val="17"/>
-                      </w:rPr>
-                      <w:t xml:space="preserve"> – </w:t>
+                      <w:t xml:space="preserve">© SoftUni – </w:t>
                     </w:r>
                     <w:hyperlink r:id="rId20" w:history="1">
                       <w:r>
@@ -16500,6 +16558,7 @@
                         <w:noProof/>
                         <w:sz w:val="18"/>
                         <w:szCs w:val="18"/>
+                        <w:lang w:val="bg-BG" w:eastAsia="bg-BG"/>
                       </w:rPr>
                       <w:drawing>
                         <wp:inline distT="0" distB="0" distL="0" distR="0" wp14:anchorId="53621E41" wp14:editId="3BF595D6">
@@ -16523,7 +16582,7 @@
                                   </pic:cNvPicPr>
                                 </pic:nvPicPr>
                                 <pic:blipFill>
-                                  <a:blip r:embed="rId21">
+                                  <a:blip r:embed="rId2">
                                     <a:extLst>
                                       <a:ext uri="{28A0092B-C50C-407E-A947-70E740481C1C}">
                                         <a14:useLocalDpi xmlns:a14="http://schemas.microsoft.com/office/drawing/2010/main" val="0"/>
@@ -16566,13 +16625,14 @@
                         <w:noProof/>
                         <w:sz w:val="18"/>
                         <w:szCs w:val="18"/>
+                        <w:lang w:val="bg-BG" w:eastAsia="bg-BG"/>
                       </w:rPr>
                       <w:drawing>
                         <wp:inline distT="0" distB="0" distL="0" distR="0" wp14:anchorId="64E29E7A" wp14:editId="1BD0FFE4">
                           <wp:extent cx="180000" cy="180000"/>
                           <wp:effectExtent l="0" t="0" r="0" b="0"/>
                           <wp:docPr id="2" name="Picture 2">
-                            <a:hlinkClick xmlns:a="http://schemas.openxmlformats.org/drawingml/2006/main" r:id="rId22"/>
+                            <a:hlinkClick xmlns:a="http://schemas.openxmlformats.org/drawingml/2006/main" r:id="rId3"/>
                           </wp:docPr>
                           <wp:cNvGraphicFramePr>
                             <a:graphicFrameLocks xmlns:a="http://schemas.openxmlformats.org/drawingml/2006/main" noChangeAspect="1"/>
@@ -16582,14 +16642,14 @@
                               <pic:pic xmlns:pic="http://schemas.openxmlformats.org/drawingml/2006/picture">
                                 <pic:nvPicPr>
                                   <pic:cNvPr id="2" name="Picture 2">
-                                    <a:hlinkClick r:id="rId22"/>
+                                    <a:hlinkClick r:id="rId3"/>
                                   </pic:cNvPr>
                                   <pic:cNvPicPr>
                                     <a:picLocks noChangeAspect="1" noChangeArrowheads="1"/>
                                   </pic:cNvPicPr>
                                 </pic:nvPicPr>
                                 <pic:blipFill>
-                                  <a:blip r:embed="rId23">
+                                  <a:blip r:embed="rId4">
                                     <a:extLst>
                                       <a:ext uri="{28A0092B-C50C-407E-A947-70E740481C1C}">
                                         <a14:useLocalDpi xmlns:a14="http://schemas.microsoft.com/office/drawing/2010/main" val="0"/>
@@ -16632,13 +16692,14 @@
                         <w:noProof/>
                         <w:sz w:val="18"/>
                         <w:szCs w:val="18"/>
+                        <w:lang w:val="bg-BG" w:eastAsia="bg-BG"/>
                       </w:rPr>
                       <w:drawing>
                         <wp:inline distT="0" distB="0" distL="0" distR="0" wp14:anchorId="293C9B17" wp14:editId="373E17EF">
                           <wp:extent cx="180000" cy="180000"/>
                           <wp:effectExtent l="0" t="0" r="0" b="0"/>
                           <wp:docPr id="5" name="Picture 5" title="Software University @ Facebook">
-                            <a:hlinkClick xmlns:a="http://schemas.openxmlformats.org/drawingml/2006/main" r:id="rId24"/>
+                            <a:hlinkClick xmlns:a="http://schemas.openxmlformats.org/drawingml/2006/main" r:id="rId5"/>
                           </wp:docPr>
                           <wp:cNvGraphicFramePr>
                             <a:graphicFrameLocks xmlns:a="http://schemas.openxmlformats.org/drawingml/2006/main" noChangeAspect="1"/>
@@ -16648,12 +16709,12 @@
                               <pic:pic xmlns:pic="http://schemas.openxmlformats.org/drawingml/2006/picture">
                                 <pic:nvPicPr>
                                   <pic:cNvPr id="5" name="Picture 5" title="Software University @ Facebook">
-                                    <a:hlinkClick r:id="rId24"/>
+                                    <a:hlinkClick r:id="rId5"/>
                                   </pic:cNvPr>
                                   <pic:cNvPicPr/>
                                 </pic:nvPicPr>
                                 <pic:blipFill>
-                                  <a:blip r:embed="rId25"/>
+                                  <a:blip r:embed="rId6"/>
                                   <a:stretch>
                                     <a:fillRect/>
                                   </a:stretch>
@@ -16685,13 +16746,14 @@
                         <w:noProof/>
                         <w:sz w:val="18"/>
                         <w:szCs w:val="18"/>
+                        <w:lang w:val="bg-BG" w:eastAsia="bg-BG"/>
                       </w:rPr>
                       <w:drawing>
                         <wp:inline distT="0" distB="0" distL="0" distR="0" wp14:anchorId="75BE9FD2" wp14:editId="14C27CD2">
                           <wp:extent cx="180000" cy="180000"/>
                           <wp:effectExtent l="0" t="0" r="0" b="0"/>
                           <wp:docPr id="20" name="Picture 20">
-                            <a:hlinkClick xmlns:a="http://schemas.openxmlformats.org/drawingml/2006/main" r:id="rId26"/>
+                            <a:hlinkClick xmlns:a="http://schemas.openxmlformats.org/drawingml/2006/main" r:id="rId7"/>
                           </wp:docPr>
                           <wp:cNvGraphicFramePr>
                             <a:graphicFrameLocks xmlns:a="http://schemas.openxmlformats.org/drawingml/2006/main" noChangeAspect="1"/>
@@ -16701,14 +16763,14 @@
                               <pic:pic xmlns:pic="http://schemas.openxmlformats.org/drawingml/2006/picture">
                                 <pic:nvPicPr>
                                   <pic:cNvPr id="20" name="Picture 20">
-                                    <a:hlinkClick r:id="rId26"/>
+                                    <a:hlinkClick r:id="rId7"/>
                                   </pic:cNvPr>
                                   <pic:cNvPicPr>
                                     <a:picLocks noChangeAspect="1" noChangeArrowheads="1"/>
                                   </pic:cNvPicPr>
                                 </pic:nvPicPr>
                                 <pic:blipFill>
-                                  <a:blip r:embed="rId27">
+                                  <a:blip r:embed="rId8">
                                     <a:extLst>
                                       <a:ext uri="{28A0092B-C50C-407E-A947-70E740481C1C}">
                                         <a14:useLocalDpi xmlns:a14="http://schemas.microsoft.com/office/drawing/2010/main" val="0"/>
@@ -16754,13 +16816,14 @@
                         <w:noProof/>
                         <w:sz w:val="18"/>
                         <w:szCs w:val="18"/>
+                        <w:lang w:val="bg-BG" w:eastAsia="bg-BG"/>
                       </w:rPr>
                       <w:drawing>
                         <wp:inline distT="0" distB="0" distL="0" distR="0" wp14:anchorId="15168924" wp14:editId="70A0374F">
                           <wp:extent cx="180000" cy="180000"/>
                           <wp:effectExtent l="0" t="0" r="0" b="0"/>
                           <wp:docPr id="7" name="Picture 7" title="Software University @ Twitter">
-                            <a:hlinkClick xmlns:a="http://schemas.openxmlformats.org/drawingml/2006/main" r:id="rId28"/>
+                            <a:hlinkClick xmlns:a="http://schemas.openxmlformats.org/drawingml/2006/main" r:id="rId10"/>
                           </wp:docPr>
                           <wp:cNvGraphicFramePr>
                             <a:graphicFrameLocks xmlns:a="http://schemas.openxmlformats.org/drawingml/2006/main" noChangeAspect="1"/>
@@ -16770,12 +16833,12 @@
                               <pic:pic xmlns:pic="http://schemas.openxmlformats.org/drawingml/2006/picture">
                                 <pic:nvPicPr>
                                   <pic:cNvPr id="7" name="Picture 7" title="Software University @ Twitter">
-                                    <a:hlinkClick r:id="rId28"/>
+                                    <a:hlinkClick r:id="rId10"/>
                                   </pic:cNvPr>
                                   <pic:cNvPicPr/>
                                 </pic:nvPicPr>
                                 <pic:blipFill>
-                                  <a:blip r:embed="rId29"/>
+                                  <a:blip r:embed="rId11"/>
                                   <a:stretch>
                                     <a:fillRect/>
                                   </a:stretch>
@@ -16807,13 +16870,14 @@
                         <w:noProof/>
                         <w:sz w:val="18"/>
                         <w:szCs w:val="18"/>
+                        <w:lang w:val="bg-BG" w:eastAsia="bg-BG"/>
                       </w:rPr>
                       <w:drawing>
                         <wp:inline distT="0" distB="0" distL="0" distR="0" wp14:anchorId="1C97DE02" wp14:editId="61D842AB">
                           <wp:extent cx="180000" cy="180000"/>
                           <wp:effectExtent l="0" t="0" r="0" b="0"/>
                           <wp:docPr id="17" name="Picture 17" title="Software University @ YouTube">
-                            <a:hlinkClick xmlns:a="http://schemas.openxmlformats.org/drawingml/2006/main" r:id="rId30"/>
+                            <a:hlinkClick xmlns:a="http://schemas.openxmlformats.org/drawingml/2006/main" r:id="rId12"/>
                           </wp:docPr>
                           <wp:cNvGraphicFramePr>
                             <a:graphicFrameLocks xmlns:a="http://schemas.openxmlformats.org/drawingml/2006/main" noChangeAspect="1"/>
@@ -16823,12 +16887,12 @@
                               <pic:pic xmlns:pic="http://schemas.openxmlformats.org/drawingml/2006/picture">
                                 <pic:nvPicPr>
                                   <pic:cNvPr id="17" name="Picture 17" title="Software University @ YouTube">
-                                    <a:hlinkClick r:id="rId30"/>
+                                    <a:hlinkClick r:id="rId12"/>
                                   </pic:cNvPr>
                                   <pic:cNvPicPr/>
                                 </pic:nvPicPr>
                                 <pic:blipFill>
-                                  <a:blip r:embed="rId31"/>
+                                  <a:blip r:embed="rId13"/>
                                   <a:stretch>
                                     <a:fillRect/>
                                   </a:stretch>
@@ -16860,13 +16924,14 @@
                         <w:noProof/>
                         <w:sz w:val="18"/>
                         <w:szCs w:val="18"/>
+                        <w:lang w:val="bg-BG" w:eastAsia="bg-BG"/>
                       </w:rPr>
                       <w:drawing>
                         <wp:inline distT="0" distB="0" distL="0" distR="0" wp14:anchorId="103BD2B7" wp14:editId="40827562">
                           <wp:extent cx="180000" cy="180000"/>
                           <wp:effectExtent l="0" t="0" r="0" b="0"/>
                           <wp:docPr id="21" name="Picture 21">
-                            <a:hlinkClick xmlns:a="http://schemas.openxmlformats.org/drawingml/2006/main" r:id="rId32"/>
+                            <a:hlinkClick xmlns:a="http://schemas.openxmlformats.org/drawingml/2006/main" r:id="rId14"/>
                           </wp:docPr>
                           <wp:cNvGraphicFramePr>
                             <a:graphicFrameLocks xmlns:a="http://schemas.openxmlformats.org/drawingml/2006/main" noChangeAspect="1"/>
@@ -16876,14 +16941,14 @@
                               <pic:pic xmlns:pic="http://schemas.openxmlformats.org/drawingml/2006/picture">
                                 <pic:nvPicPr>
                                   <pic:cNvPr id="21" name="Picture 21">
-                                    <a:hlinkClick r:id="rId32"/>
+                                    <a:hlinkClick r:id="rId14"/>
                                   </pic:cNvPr>
                                   <pic:cNvPicPr>
                                     <a:picLocks noChangeAspect="1" noChangeArrowheads="1"/>
                                   </pic:cNvPicPr>
                                 </pic:nvPicPr>
                                 <pic:blipFill rotWithShape="1">
-                                  <a:blip r:embed="rId33">
+                                  <a:blip r:embed="rId15">
                                     <a:extLst>
                                       <a:ext uri="{28A0092B-C50C-407E-A947-70E740481C1C}">
                                         <a14:useLocalDpi xmlns:a14="http://schemas.microsoft.com/office/drawing/2010/main" val="0"/>
@@ -16929,13 +16994,14 @@
                         <w:noProof/>
                         <w:sz w:val="18"/>
                         <w:szCs w:val="18"/>
+                        <w:lang w:val="bg-BG" w:eastAsia="bg-BG"/>
                       </w:rPr>
                       <w:drawing>
                         <wp:inline distT="0" distB="0" distL="0" distR="0" wp14:anchorId="620F6097" wp14:editId="67DE1394">
                           <wp:extent cx="180000" cy="180000"/>
                           <wp:effectExtent l="0" t="0" r="0" b="0"/>
                           <wp:docPr id="22" name="Picture 22">
-                            <a:hlinkClick xmlns:a="http://schemas.openxmlformats.org/drawingml/2006/main" r:id="rId34"/>
+                            <a:hlinkClick xmlns:a="http://schemas.openxmlformats.org/drawingml/2006/main" r:id="rId16"/>
                           </wp:docPr>
                           <wp:cNvGraphicFramePr>
                             <a:graphicFrameLocks xmlns:a="http://schemas.openxmlformats.org/drawingml/2006/main" noChangeAspect="1"/>
@@ -16945,14 +17011,14 @@
                               <pic:pic xmlns:pic="http://schemas.openxmlformats.org/drawingml/2006/picture">
                                 <pic:nvPicPr>
                                   <pic:cNvPr id="22" name="Picture 22">
-                                    <a:hlinkClick r:id="rId34"/>
+                                    <a:hlinkClick r:id="rId16"/>
                                   </pic:cNvPr>
                                   <pic:cNvPicPr>
                                     <a:picLocks noChangeAspect="1" noChangeArrowheads="1"/>
                                   </pic:cNvPicPr>
                                 </pic:nvPicPr>
                                 <pic:blipFill>
-                                  <a:blip r:embed="rId35">
+                                  <a:blip r:embed="rId17">
                                     <a:extLst>
                                       <a:ext uri="{28A0092B-C50C-407E-A947-70E740481C1C}">
                                         <a14:useLocalDpi xmlns:a14="http://schemas.microsoft.com/office/drawing/2010/main" val="0"/>
@@ -16995,13 +17061,14 @@
                         <w:noProof/>
                         <w:sz w:val="18"/>
                         <w:szCs w:val="18"/>
+                        <w:lang w:val="bg-BG" w:eastAsia="bg-BG"/>
                       </w:rPr>
                       <w:drawing>
                         <wp:inline distT="0" distB="0" distL="0" distR="0" wp14:anchorId="02F95DD8" wp14:editId="5DBDA342">
                           <wp:extent cx="180000" cy="180000"/>
                           <wp:effectExtent l="0" t="0" r="0" b="0"/>
                           <wp:docPr id="23" name="Picture 23" title="Software University: Email Us">
-                            <a:hlinkClick xmlns:a="http://schemas.openxmlformats.org/drawingml/2006/main" r:id="rId36"/>
+                            <a:hlinkClick xmlns:a="http://schemas.openxmlformats.org/drawingml/2006/main" r:id="rId18"/>
                           </wp:docPr>
                           <wp:cNvGraphicFramePr>
                             <a:graphicFrameLocks xmlns:a="http://schemas.openxmlformats.org/drawingml/2006/main" noChangeAspect="1"/>
@@ -17011,12 +17078,12 @@
                               <pic:pic xmlns:pic="http://schemas.openxmlformats.org/drawingml/2006/picture">
                                 <pic:nvPicPr>
                                   <pic:cNvPr id="23" name="Picture 23" title="Software University: Email Us">
-                                    <a:hlinkClick r:id="rId36"/>
+                                    <a:hlinkClick r:id="rId18"/>
                                   </pic:cNvPr>
                                   <pic:cNvPicPr/>
                                 </pic:nvPicPr>
                                 <pic:blipFill>
-                                  <a:blip r:embed="rId37"/>
+                                  <a:blip r:embed="rId19"/>
                                   <a:stretch>
                                     <a:fillRect/>
                                   </a:stretch>
@@ -17062,7 +17129,7 @@
           <wp:effectExtent l="0" t="0" r="0" b="5715"/>
           <wp:wrapSquare wrapText="bothSides"/>
           <wp:docPr id="1" name="Picture 1">
-            <a:hlinkClick xmlns:a="http://schemas.openxmlformats.org/drawingml/2006/main" r:id="rId20"/>
+            <a:hlinkClick xmlns:a="http://schemas.openxmlformats.org/drawingml/2006/main" r:id="rId1"/>
           </wp:docPr>
           <wp:cNvGraphicFramePr>
             <a:graphicFrameLocks xmlns:a="http://schemas.openxmlformats.org/drawingml/2006/main" noChangeAspect="1"/>
@@ -17079,7 +17146,7 @@
                   </pic:cNvPicPr>
                 </pic:nvPicPr>
                 <pic:blipFill>
-                  <a:blip r:embed="rId38">
+                  <a:blip r:embed="rId21">
                     <a:extLst>
                       <a:ext uri="{28A0092B-C50C-407E-A947-70E740481C1C}">
                         <a14:useLocalDpi xmlns:a14="http://schemas.microsoft.com/office/drawing/2010/main" val="0"/>
@@ -17184,7 +17251,7 @@
             </wp:anchor>
           </w:drawing>
         </mc:Choice>
-        <mc:Fallback xmlns:cx="http://schemas.microsoft.com/office/drawing/2014/chartex" xmlns:cx1="http://schemas.microsoft.com/office/drawing/2015/9/8/chartex" xmlns:cx2="http://schemas.microsoft.com/office/drawing/2015/10/21/chartex" xmlns:cx3="http://schemas.microsoft.com/office/drawing/2016/5/9/chartex" xmlns:cx4="http://schemas.microsoft.com/office/drawing/2016/5/10/chartex" xmlns:cx5="http://schemas.microsoft.com/office/drawing/2016/5/11/chartex" xmlns:cx6="http://schemas.microsoft.com/office/drawing/2016/5/12/chartex" xmlns:cx7="http://schemas.microsoft.com/office/drawing/2016/5/13/chartex" xmlns:cx8="http://schemas.microsoft.com/office/drawing/2016/5/14/chartex" xmlns:aink="http://schemas.microsoft.com/office/drawing/2016/ink" xmlns:am3d="http://schemas.microsoft.com/office/drawing/2017/model3d" xmlns:w16cex="http://schemas.microsoft.com/office/word/2018/wordml/cex" xmlns:w16cid="http://schemas.microsoft.com/office/word/2016/wordml/cid" xmlns:w16="http://schemas.microsoft.com/office/word/2018/wordml" xmlns:w16sdtdh="http://schemas.microsoft.com/office/word/2020/wordml/sdtdatahash" xmlns:w16se="http://schemas.microsoft.com/office/word/2015/wordml/symex">
+        <mc:Fallback>
           <w:pict>
             <v:line w14:anchorId="60BE7D18" id="Straight Connector 19" o:spid="_x0000_s1026" style="position:absolute;flip:y;z-index:251622400;visibility:visible;mso-wrap-style:square;mso-width-percent:0;mso-height-percent:0;mso-wrap-distance-left:9pt;mso-wrap-distance-top:0;mso-wrap-distance-right:9pt;mso-wrap-distance-bottom:0;mso-position-horizontal:absolute;mso-position-horizontal-relative:text;mso-position-vertical:absolute;mso-position-vertical-relative:text;mso-width-percent:0;mso-height-percent:0;mso-width-relative:page;mso-height-relative:page" from="-.1pt,5.2pt" to="520.7pt,5.2pt" o:gfxdata="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" strokecolor="#974706 [1609]" strokeweight="1pt">
               <v:stroke endcap="round"/>
@@ -17366,11 +17433,7 @@
         </mc:Choice>
         <mc:Fallback>
           <w:pict>
-            <v:shapetype w14:anchorId="60DB5C39" id="_x0000_t202" coordsize="21600,21600" o:spt="202" path="m,l,21600r21600,l21600,xe">
-              <v:stroke joinstyle="miter"/>
-              <v:path gradientshapeok="t" o:connecttype="rect"/>
-            </v:shapetype>
-            <v:shape id="Text Box 4" o:spid="_x0000_s1028" type="#_x0000_t202" style="position:absolute;margin-left:444.65pt;margin-top:26.95pt;width:70.9pt;height:15.9pt;z-index:251663360;visibility:visible;mso-wrap-style:square;mso-width-percent:0;mso-height-percent:0;mso-wrap-distance-left:9pt;mso-wrap-distance-top:0;mso-wrap-distance-right:9pt;mso-wrap-distance-bottom:0;mso-position-horizontal:absolute;mso-position-horizontal-relative:text;mso-position-vertical:absolute;mso-position-vertical-relative:text;mso-width-percent:0;mso-height-percent:0;mso-width-relative:page;mso-height-relative:page;v-text-anchor:middle" o:gfxdata="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" filled="f" stroked="f" strokeweight=".5pt">
+            <v:shape w14:anchorId="60DB5C39" id="Text Box 4" o:spid="_x0000_s1028" type="#_x0000_t202" style="position:absolute;margin-left:444.65pt;margin-top:26.95pt;width:70.9pt;height:15.9pt;z-index:251663360;visibility:visible;mso-wrap-style:square;mso-width-percent:0;mso-height-percent:0;mso-wrap-distance-left:9pt;mso-wrap-distance-top:0;mso-wrap-distance-right:9pt;mso-wrap-distance-bottom:0;mso-position-horizontal:absolute;mso-position-horizontal-relative:text;mso-position-vertical:absolute;mso-position-vertical-relative:text;mso-width-percent:0;mso-height-percent:0;mso-width-relative:page;mso-height-relative:page;v-text-anchor:middle" o:gfxdata="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" filled="f" stroked="f" strokeweight=".5pt">
               <v:textbox inset="0,0,0,0">
                 <w:txbxContent>
                   <w:p>
@@ -17481,7 +17544,7 @@
 </file>
 
 <file path=word/footnotes.xml><?xml version="1.0" encoding="utf-8"?>
-<w:footnotes xmlns:wpc="http://schemas.microsoft.com/office/word/2010/wordprocessingCanvas" xmlns:mc="http://schemas.openxmlformats.org/markup-compatibility/2006" xmlns:o="urn:schemas-microsoft-com:office:office" xmlns:r="http://schemas.openxmlformats.org/officeDocument/2006/relationships" xmlns:m="http://schemas.openxmlformats.org/officeDocument/2006/math" xmlns:v="urn:schemas-microsoft-com:vml" xmlns:wp14="http://schemas.microsoft.com/office/word/2010/wordprocessingDrawing" xmlns:wp="http://schemas.openxmlformats.org/drawingml/2006/wordprocessingDrawing" xmlns:w10="urn:schemas-microsoft-com:office:word" xmlns:w="http://schemas.openxmlformats.org/wordprocessingml/2006/main" xmlns:w14="http://schemas.microsoft.com/office/word/2010/wordml" xmlns:w15="http://schemas.microsoft.com/office/word/2012/wordml" xmlns:wpg="http://schemas.microsoft.com/office/word/2010/wordprocessingGroup" xmlns:wpi="http://schemas.microsoft.com/office/word/2010/wordprocessingInk" xmlns:wne="http://schemas.microsoft.com/office/word/2006/wordml" xmlns:wps="http://schemas.microsoft.com/office/word/2010/wordprocessingShape" mc:Ignorable="w14 w15 wp14">
+<w:footnotes xmlns:wpc="http://schemas.microsoft.com/office/word/2010/wordprocessingCanvas" xmlns:cx="http://schemas.microsoft.com/office/drawing/2014/chartex" xmlns:cx1="http://schemas.microsoft.com/office/drawing/2015/9/8/chartex" xmlns:cx2="http://schemas.microsoft.com/office/drawing/2015/10/21/chartex" xmlns:cx3="http://schemas.microsoft.com/office/drawing/2016/5/9/chartex" xmlns:cx4="http://schemas.microsoft.com/office/drawing/2016/5/10/chartex" xmlns:cx5="http://schemas.microsoft.com/office/drawing/2016/5/11/chartex" xmlns:cx6="http://schemas.microsoft.com/office/drawing/2016/5/12/chartex" xmlns:cx7="http://schemas.microsoft.com/office/drawing/2016/5/13/chartex" xmlns:cx8="http://schemas.microsoft.com/office/drawing/2016/5/14/chartex" xmlns:mc="http://schemas.openxmlformats.org/markup-compatibility/2006" xmlns:aink="http://schemas.microsoft.com/office/drawing/2016/ink" xmlns:am3d="http://schemas.microsoft.com/office/drawing/2017/model3d" xmlns:o="urn:schemas-microsoft-com:office:office" xmlns:r="http://schemas.openxmlformats.org/officeDocument/2006/relationships" xmlns:m="http://schemas.openxmlformats.org/officeDocument/2006/math" xmlns:v="urn:schemas-microsoft-com:vml" xmlns:wp14="http://schemas.microsoft.com/office/word/2010/wordprocessingDrawing" xmlns:wp="http://schemas.openxmlformats.org/drawingml/2006/wordprocessingDrawing" xmlns:w10="urn:schemas-microsoft-com:office:word" xmlns:w="http://schemas.openxmlformats.org/wordprocessingml/2006/main" xmlns:w14="http://schemas.microsoft.com/office/word/2010/wordml" xmlns:w15="http://schemas.microsoft.com/office/word/2012/wordml" xmlns:w16cex="http://schemas.microsoft.com/office/word/2018/wordml/cex" xmlns:w16cid="http://schemas.microsoft.com/office/word/2016/wordml/cid" xmlns:w16="http://schemas.microsoft.com/office/word/2018/wordml" xmlns:w16sdtdh="http://schemas.microsoft.com/office/word/2020/wordml/sdtdatahash" xmlns:w16se="http://schemas.microsoft.com/office/word/2015/wordml/symex" xmlns:wpg="http://schemas.microsoft.com/office/word/2010/wordprocessingGroup" xmlns:wpi="http://schemas.microsoft.com/office/word/2010/wordprocessingInk" xmlns:wne="http://schemas.microsoft.com/office/word/2006/wordml" xmlns:wps="http://schemas.microsoft.com/office/word/2010/wordprocessingShape" mc:Ignorable="w14 w15 w16se w16cid w16 w16cex w16sdtdh wp14">
   <w:footnote w:type="separator" w:id="-1">
     <w:p>
       <w:pPr>
@@ -17506,7 +17569,7 @@
 </file>
 
 <file path=word/header1.xml><?xml version="1.0" encoding="utf-8"?>
-<w:hdr xmlns:wpc="http://schemas.microsoft.com/office/word/2010/wordprocessingCanvas" xmlns:mc="http://schemas.openxmlformats.org/markup-compatibility/2006" xmlns:o="urn:schemas-microsoft-com:office:office" xmlns:r="http://schemas.openxmlformats.org/officeDocument/2006/relationships" xmlns:m="http://schemas.openxmlformats.org/officeDocument/2006/math" xmlns:v="urn:schemas-microsoft-com:vml" xmlns:wp14="http://schemas.microsoft.com/office/word/2010/wordprocessingDrawing" xmlns:wp="http://schemas.openxmlformats.org/drawingml/2006/wordprocessingDrawing" xmlns:w10="urn:schemas-microsoft-com:office:word" xmlns:w="http://schemas.openxmlformats.org/wordprocessingml/2006/main" xmlns:w14="http://schemas.microsoft.com/office/word/2010/wordml" xmlns:w15="http://schemas.microsoft.com/office/word/2012/wordml" xmlns:wpg="http://schemas.microsoft.com/office/word/2010/wordprocessingGroup" xmlns:wpi="http://schemas.microsoft.com/office/word/2010/wordprocessingInk" xmlns:wne="http://schemas.microsoft.com/office/word/2006/wordml" xmlns:wps="http://schemas.microsoft.com/office/word/2010/wordprocessingShape" mc:Ignorable="w14 w15 wp14">
+<w:hdr xmlns:wpc="http://schemas.microsoft.com/office/word/2010/wordprocessingCanvas" xmlns:cx="http://schemas.microsoft.com/office/drawing/2014/chartex" xmlns:cx1="http://schemas.microsoft.com/office/drawing/2015/9/8/chartex" xmlns:cx2="http://schemas.microsoft.com/office/drawing/2015/10/21/chartex" xmlns:cx3="http://schemas.microsoft.com/office/drawing/2016/5/9/chartex" xmlns:cx4="http://schemas.microsoft.com/office/drawing/2016/5/10/chartex" xmlns:cx5="http://schemas.microsoft.com/office/drawing/2016/5/11/chartex" xmlns:cx6="http://schemas.microsoft.com/office/drawing/2016/5/12/chartex" xmlns:cx7="http://schemas.microsoft.com/office/drawing/2016/5/13/chartex" xmlns:cx8="http://schemas.microsoft.com/office/drawing/2016/5/14/chartex" xmlns:mc="http://schemas.openxmlformats.org/markup-compatibility/2006" xmlns:aink="http://schemas.microsoft.com/office/drawing/2016/ink" xmlns:am3d="http://schemas.microsoft.com/office/drawing/2017/model3d" xmlns:o="urn:schemas-microsoft-com:office:office" xmlns:r="http://schemas.openxmlformats.org/officeDocument/2006/relationships" xmlns:m="http://schemas.openxmlformats.org/officeDocument/2006/math" xmlns:v="urn:schemas-microsoft-com:vml" xmlns:wp14="http://schemas.microsoft.com/office/word/2010/wordprocessingDrawing" xmlns:wp="http://schemas.openxmlformats.org/drawingml/2006/wordprocessingDrawing" xmlns:w10="urn:schemas-microsoft-com:office:word" xmlns:w="http://schemas.openxmlformats.org/wordprocessingml/2006/main" xmlns:w14="http://schemas.microsoft.com/office/word/2010/wordml" xmlns:w15="http://schemas.microsoft.com/office/word/2012/wordml" xmlns:w16cex="http://schemas.microsoft.com/office/word/2018/wordml/cex" xmlns:w16cid="http://schemas.microsoft.com/office/word/2016/wordml/cid" xmlns:w16="http://schemas.microsoft.com/office/word/2018/wordml" xmlns:w16sdtdh="http://schemas.microsoft.com/office/word/2020/wordml/sdtdatahash" xmlns:w16se="http://schemas.microsoft.com/office/word/2015/wordml/symex" xmlns:wpg="http://schemas.microsoft.com/office/word/2010/wordprocessingGroup" xmlns:wpi="http://schemas.microsoft.com/office/word/2010/wordprocessingInk" xmlns:wne="http://schemas.microsoft.com/office/word/2006/wordml" xmlns:wps="http://schemas.microsoft.com/office/word/2010/wordprocessingShape" mc:Ignorable="w14 w15 w16se w16cid w16 w16cex w16sdtdh wp14">
   <w:p>
     <w:pPr>
       <w:pStyle w:val="a3"/>
@@ -17517,7 +17580,7 @@
 </file>
 
 <file path=word/numbering.xml><?xml version="1.0" encoding="utf-8"?>
-<w:numbering xmlns:wpc="http://schemas.microsoft.com/office/word/2010/wordprocessingCanvas" xmlns:mc="http://schemas.openxmlformats.org/markup-compatibility/2006" xmlns:o="urn:schemas-microsoft-com:office:office" xmlns:r="http://schemas.openxmlformats.org/officeDocument/2006/relationships" xmlns:m="http://schemas.openxmlformats.org/officeDocument/2006/math" xmlns:v="urn:schemas-microsoft-com:vml" xmlns:wp14="http://schemas.microsoft.com/office/word/2010/wordprocessingDrawing" xmlns:wp="http://schemas.openxmlformats.org/drawingml/2006/wordprocessingDrawing" xmlns:w10="urn:schemas-microsoft-com:office:word" xmlns:w="http://schemas.openxmlformats.org/wordprocessingml/2006/main" xmlns:w14="http://schemas.microsoft.com/office/word/2010/wordml" xmlns:w15="http://schemas.microsoft.com/office/word/2012/wordml" xmlns:wpg="http://schemas.microsoft.com/office/word/2010/wordprocessingGroup" xmlns:wpi="http://schemas.microsoft.com/office/word/2010/wordprocessingInk" xmlns:wne="http://schemas.microsoft.com/office/word/2006/wordml" xmlns:wps="http://schemas.microsoft.com/office/word/2010/wordprocessingShape" mc:Ignorable="w14 w15 wp14">
+<w:numbering xmlns:wpc="http://schemas.microsoft.com/office/word/2010/wordprocessingCanvas" xmlns:cx="http://schemas.microsoft.com/office/drawing/2014/chartex" xmlns:cx1="http://schemas.microsoft.com/office/drawing/2015/9/8/chartex" xmlns:cx2="http://schemas.microsoft.com/office/drawing/2015/10/21/chartex" xmlns:cx3="http://schemas.microsoft.com/office/drawing/2016/5/9/chartex" xmlns:cx4="http://schemas.microsoft.com/office/drawing/2016/5/10/chartex" xmlns:cx5="http://schemas.microsoft.com/office/drawing/2016/5/11/chartex" xmlns:cx6="http://schemas.microsoft.com/office/drawing/2016/5/12/chartex" xmlns:cx7="http://schemas.microsoft.com/office/drawing/2016/5/13/chartex" xmlns:cx8="http://schemas.microsoft.com/office/drawing/2016/5/14/chartex" xmlns:mc="http://schemas.openxmlformats.org/markup-compatibility/2006" xmlns:aink="http://schemas.microsoft.com/office/drawing/2016/ink" xmlns:am3d="http://schemas.microsoft.com/office/drawing/2017/model3d" xmlns:o="urn:schemas-microsoft-com:office:office" xmlns:r="http://schemas.openxmlformats.org/officeDocument/2006/relationships" xmlns:m="http://schemas.openxmlformats.org/officeDocument/2006/math" xmlns:v="urn:schemas-microsoft-com:vml" xmlns:wp14="http://schemas.microsoft.com/office/word/2010/wordprocessingDrawing" xmlns:wp="http://schemas.openxmlformats.org/drawingml/2006/wordprocessingDrawing" xmlns:w10="urn:schemas-microsoft-com:office:word" xmlns:w="http://schemas.openxmlformats.org/wordprocessingml/2006/main" xmlns:w14="http://schemas.microsoft.com/office/word/2010/wordml" xmlns:w15="http://schemas.microsoft.com/office/word/2012/wordml" xmlns:w16cex="http://schemas.microsoft.com/office/word/2018/wordml/cex" xmlns:w16cid="http://schemas.microsoft.com/office/word/2016/wordml/cid" xmlns:w16="http://schemas.microsoft.com/office/word/2018/wordml" xmlns:w16sdtdh="http://schemas.microsoft.com/office/word/2020/wordml/sdtdatahash" xmlns:w16se="http://schemas.microsoft.com/office/word/2015/wordml/symex" xmlns:wpg="http://schemas.microsoft.com/office/word/2010/wordprocessingGroup" xmlns:wpi="http://schemas.microsoft.com/office/word/2010/wordprocessingInk" xmlns:wne="http://schemas.microsoft.com/office/word/2006/wordml" xmlns:wps="http://schemas.microsoft.com/office/word/2010/wordprocessingShape" mc:Ignorable="w14 w15 w16se w16cid w16 w16cex w16sdtdh wp14">
   <w:abstractNum w:abstractNumId="0" w15:restartNumberingAfterBreak="0">
     <w:nsid w:val="04E60920"/>
     <w:multiLevelType w:val="hybridMultilevel"/>
@@ -22466,7 +22529,7 @@
 </file>
 
 <file path=word/styles.xml><?xml version="1.0" encoding="utf-8"?>
-<w:styles xmlns:mc="http://schemas.openxmlformats.org/markup-compatibility/2006" xmlns:r="http://schemas.openxmlformats.org/officeDocument/2006/relationships" xmlns:w="http://schemas.openxmlformats.org/wordprocessingml/2006/main" xmlns:w14="http://schemas.microsoft.com/office/word/2010/wordml" xmlns:w15="http://schemas.microsoft.com/office/word/2012/wordml" mc:Ignorable="w14 w15">
+<w:styles xmlns:mc="http://schemas.openxmlformats.org/markup-compatibility/2006" xmlns:r="http://schemas.openxmlformats.org/officeDocument/2006/relationships" xmlns:w="http://schemas.openxmlformats.org/wordprocessingml/2006/main" xmlns:w14="http://schemas.microsoft.com/office/word/2010/wordml" xmlns:w15="http://schemas.microsoft.com/office/word/2012/wordml" xmlns:w16cex="http://schemas.microsoft.com/office/word/2018/wordml/cex" xmlns:w16cid="http://schemas.microsoft.com/office/word/2016/wordml/cid" xmlns:w16="http://schemas.microsoft.com/office/word/2018/wordml" xmlns:w16sdtdh="http://schemas.microsoft.com/office/word/2020/wordml/sdtdatahash" xmlns:w16se="http://schemas.microsoft.com/office/word/2015/wordml/symex" mc:Ignorable="w14 w15 w16se w16cid w16 w16cex w16sdtdh">
   <w:docDefaults>
     <w:rPrDefault>
       <w:rPr>
@@ -22482,7 +22545,7 @@
       </w:pPr>
     </w:pPrDefault>
   </w:docDefaults>
-  <w:latentStyles w:defLockedState="0" w:defUIPriority="99" w:defSemiHidden="0" w:defUnhideWhenUsed="0" w:defQFormat="0" w:count="371">
+  <w:latentStyles w:defLockedState="0" w:defUIPriority="99" w:defSemiHidden="0" w:defUnhideWhenUsed="0" w:defQFormat="0" w:count="376">
     <w:lsdException w:name="Normal" w:uiPriority="0" w:qFormat="1"/>
     <w:lsdException w:name="heading 1" w:uiPriority="9" w:qFormat="1"/>
     <w:lsdException w:name="heading 2" w:semiHidden="1" w:uiPriority="9" w:unhideWhenUsed="1" w:qFormat="1"/>
@@ -22854,6 +22917,11 @@
     <w:lsdException w:name="List Table 5 Dark Accent 6" w:uiPriority="50"/>
     <w:lsdException w:name="List Table 6 Colorful Accent 6" w:uiPriority="51"/>
     <w:lsdException w:name="List Table 7 Colorful Accent 6" w:uiPriority="52"/>
+    <w:lsdException w:name="Mention" w:semiHidden="1" w:unhideWhenUsed="1"/>
+    <w:lsdException w:name="Smart Hyperlink" w:semiHidden="1" w:unhideWhenUsed="1"/>
+    <w:lsdException w:name="Hashtag" w:semiHidden="1" w:unhideWhenUsed="1"/>
+    <w:lsdException w:name="Unresolved Mention" w:semiHidden="1" w:unhideWhenUsed="1"/>
+    <w:lsdException w:name="Smart Link" w:semiHidden="1" w:unhideWhenUsed="1"/>
   </w:latentStyles>
   <w:style w:type="paragraph" w:default="1" w:styleId="a">
     <w:name w:val="Normal"/>
@@ -23411,8 +23479,8 @@
       </w:numPr>
     </w:pPr>
   </w:style>
-  <w:style w:type="character" w:customStyle="1" w:styleId="UnresolvedMention">
-    <w:name w:val="Unresolved Mention"/>
+  <w:style w:type="character" w:customStyle="1" w:styleId="21">
+    <w:name w:val="Неразрешено споменаване2"/>
     <w:basedOn w:val="a0"/>
     <w:uiPriority w:val="99"/>
     <w:semiHidden/>
@@ -23716,7 +23784,7 @@
 </file>
 
 <file path=customXml/itemProps1.xml><?xml version="1.0" encoding="utf-8"?>
-<ds:datastoreItem xmlns:ds="http://schemas.openxmlformats.org/officeDocument/2006/customXml" ds:itemID="{8001A20F-EE98-4EDC-99B5-6A029F293451}">
+<ds:datastoreItem xmlns:ds="http://schemas.openxmlformats.org/officeDocument/2006/customXml" ds:itemID="{CD0205FF-2C70-42A6-82CD-E128D5280DC9}">
   <ds:schemaRefs>
     <ds:schemaRef ds:uri="http://schemas.openxmlformats.org/officeDocument/2006/bibliography"/>
   </ds:schemaRefs>

</xml_diff>